<commit_message>
Epic 0 - Lukian Mykhalchyshyn
</commit_message>
<xml_diff>
--- a/ai_14/lukian_mykhalchyshyn/epic 1/epic_1_pactice_and_labs_report_lukian_mykhalchyshyn.docx
+++ b/ai_14/lukian_mykhalchyshyn/epic 1/epic_1_pactice_and_labs_report_lukian_mykhalchyshyn.docx
@@ -4,7 +4,7 @@
   <w:body>
     <w:p>
       <w:pPr>
-        <w:spacing w:after="200" w:line="240" w:lineRule="auto"/>
+        <w:spacing w:after="0" w:line="240" w:lineRule="auto"/>
         <w:jc w:val="center"/>
         <w:rPr>
           <w:rFonts w:ascii="Times New Roman" w:eastAsia="Times New Roman" w:hAnsi="Times New Roman" w:cs="Times New Roman"/>
@@ -30,7 +30,7 @@
     </w:p>
     <w:p>
       <w:pPr>
-        <w:spacing w:after="200" w:line="240" w:lineRule="auto"/>
+        <w:spacing w:after="0" w:line="240" w:lineRule="auto"/>
         <w:jc w:val="center"/>
         <w:rPr>
           <w:rFonts w:ascii="Times New Roman" w:eastAsia="Times New Roman" w:hAnsi="Times New Roman" w:cs="Times New Roman"/>
@@ -106,13 +106,31 @@
       </w:r>
       <w:r>
         <w:rPr>
+          <w:rFonts w:ascii="Times New Roman" w:eastAsia="Times New Roman" w:hAnsi="Times New Roman" w:cs="Times New Roman"/>
+          <w:kern w:val="0"/>
+          <w:sz w:val="24"/>
+          <w:szCs w:val="24"/>
+          <w:lang w:eastAsia="uk-UA"/>
+          <w14:ligatures w14:val="none"/>
+        </w:rPr>
+        <w:br/>
+      </w:r>
+      <w:r>
+        <w:rPr>
+          <w:rFonts w:ascii="Times New Roman" w:eastAsia="Times New Roman" w:hAnsi="Times New Roman" w:cs="Times New Roman"/>
           <w:noProof/>
+          <w:kern w:val="0"/>
+          <w:sz w:val="24"/>
+          <w:szCs w:val="24"/>
+          <w:bdr w:val="none" w:sz="0" w:space="0" w:color="auto" w:frame="1"/>
+          <w:lang w:eastAsia="uk-UA"/>
+          <w14:ligatures w14:val="none"/>
         </w:rPr>
         <w:drawing>
-          <wp:inline distT="0" distB="0" distL="0" distR="0" wp14:anchorId="5D342BCC" wp14:editId="23E326FC">
-            <wp:extent cx="2667000" cy="2530593"/>
-            <wp:effectExtent l="0" t="0" r="0" b="3175"/>
-            <wp:docPr id="246622230" name="Рисунок 1"/>
+          <wp:inline distT="0" distB="0" distL="0" distR="0" wp14:anchorId="0E58160C" wp14:editId="1EB9D95B">
+            <wp:extent cx="2712720" cy="2575560"/>
+            <wp:effectExtent l="0" t="0" r="0" b="0"/>
+            <wp:docPr id="1828712651" name="Рисунок 1" descr="A blue and white logo&#10;&#10;Description automatically generated"/>
             <wp:cNvGraphicFramePr>
               <a:graphicFrameLocks xmlns:a="http://schemas.openxmlformats.org/drawingml/2006/main" noChangeAspect="1"/>
             </wp:cNvGraphicFramePr>
@@ -120,23 +138,36 @@
               <a:graphicData uri="http://schemas.openxmlformats.org/drawingml/2006/picture">
                 <pic:pic xmlns:pic="http://schemas.openxmlformats.org/drawingml/2006/picture">
                   <pic:nvPicPr>
-                    <pic:cNvPr id="246622230" name=""/>
-                    <pic:cNvPicPr/>
+                    <pic:cNvPr id="0" name="Picture 1" descr="A blue and white logo&#10;&#10;Description automatically generated"/>
+                    <pic:cNvPicPr>
+                      <a:picLocks noChangeAspect="1" noChangeArrowheads="1"/>
+                    </pic:cNvPicPr>
                   </pic:nvPicPr>
                   <pic:blipFill>
-                    <a:blip r:embed="rId6"/>
+                    <a:blip r:embed="rId8">
+                      <a:extLst>
+                        <a:ext uri="{28A0092B-C50C-407E-A947-70E740481C1C}">
+                          <a14:useLocalDpi xmlns:a14="http://schemas.microsoft.com/office/drawing/2010/main" val="0"/>
+                        </a:ext>
+                      </a:extLst>
+                    </a:blip>
+                    <a:srcRect/>
                     <a:stretch>
                       <a:fillRect/>
                     </a:stretch>
                   </pic:blipFill>
-                  <pic:spPr>
+                  <pic:spPr bwMode="auto">
                     <a:xfrm>
                       <a:off x="0" y="0"/>
-                      <a:ext cx="2689992" cy="2552409"/>
+                      <a:ext cx="2712720" cy="2575560"/>
                     </a:xfrm>
                     <a:prstGeom prst="rect">
                       <a:avLst/>
                     </a:prstGeom>
+                    <a:noFill/>
+                    <a:ln>
+                      <a:noFill/>
+                    </a:ln>
                   </pic:spPr>
                 </pic:pic>
               </a:graphicData>
@@ -144,10 +175,32 @@
           </wp:inline>
         </w:drawing>
       </w:r>
-    </w:p>
-    <w:p>
-      <w:pPr>
-        <w:spacing w:after="200" w:line="240" w:lineRule="auto"/>
+      <w:r>
+        <w:rPr>
+          <w:rFonts w:ascii="Times New Roman" w:eastAsia="Times New Roman" w:hAnsi="Times New Roman" w:cs="Times New Roman"/>
+          <w:kern w:val="0"/>
+          <w:sz w:val="24"/>
+          <w:szCs w:val="24"/>
+          <w:lang w:eastAsia="uk-UA"/>
+          <w14:ligatures w14:val="none"/>
+        </w:rPr>
+        <w:br/>
+      </w:r>
+      <w:r>
+        <w:rPr>
+          <w:rFonts w:ascii="Times New Roman" w:eastAsia="Times New Roman" w:hAnsi="Times New Roman" w:cs="Times New Roman"/>
+          <w:kern w:val="0"/>
+          <w:sz w:val="24"/>
+          <w:szCs w:val="24"/>
+          <w:lang w:eastAsia="uk-UA"/>
+          <w14:ligatures w14:val="none"/>
+        </w:rPr>
+        <w:br/>
+      </w:r>
+    </w:p>
+    <w:p>
+      <w:pPr>
+        <w:spacing w:after="0" w:line="240" w:lineRule="auto"/>
         <w:jc w:val="center"/>
         <w:rPr>
           <w:rFonts w:ascii="Times New Roman" w:eastAsia="Times New Roman" w:hAnsi="Times New Roman" w:cs="Times New Roman"/>
@@ -165,30 +218,18 @@
           <w:bCs/>
           <w:color w:val="000000"/>
           <w:kern w:val="0"/>
-          <w:sz w:val="40"/>
-          <w:szCs w:val="40"/>
+          <w:sz w:val="56"/>
+          <w:szCs w:val="56"/>
           <w:lang w:eastAsia="uk-UA"/>
           <w14:ligatures w14:val="none"/>
         </w:rPr>
         <w:t>Звіт</w:t>
       </w:r>
-    </w:p>
-    <w:p>
-      <w:pPr>
-        <w:spacing w:after="200" w:line="240" w:lineRule="auto"/>
-        <w:jc w:val="center"/>
-        <w:rPr>
-          <w:rFonts w:ascii="Times New Roman" w:eastAsia="Times New Roman" w:hAnsi="Times New Roman" w:cs="Times New Roman"/>
-          <w:kern w:val="0"/>
-          <w:sz w:val="24"/>
-          <w:szCs w:val="24"/>
-          <w:lang w:eastAsia="uk-UA"/>
-          <w14:ligatures w14:val="none"/>
-        </w:rPr>
-      </w:pPr>
-      <w:r>
-        <w:rPr>
-          <w:rFonts w:ascii="Times New Roman" w:eastAsia="Times New Roman" w:hAnsi="Times New Roman" w:cs="Times New Roman"/>
+      <w:r>
+        <w:rPr>
+          <w:rFonts w:ascii="Times New Roman" w:eastAsia="Times New Roman" w:hAnsi="Times New Roman" w:cs="Times New Roman"/>
+          <w:b/>
+          <w:bCs/>
           <w:color w:val="000000"/>
           <w:kern w:val="0"/>
           <w:sz w:val="28"/>
@@ -196,12 +237,12 @@
           <w:lang w:eastAsia="uk-UA"/>
           <w14:ligatures w14:val="none"/>
         </w:rPr>
-        <w:t>про виконання</w:t>
-      </w:r>
-    </w:p>
-    <w:p>
-      <w:pPr>
-        <w:spacing w:after="200" w:line="240" w:lineRule="auto"/>
+        <w:t> </w:t>
+      </w:r>
+    </w:p>
+    <w:p>
+      <w:pPr>
+        <w:spacing w:after="0" w:line="240" w:lineRule="auto"/>
         <w:jc w:val="center"/>
         <w:rPr>
           <w:rFonts w:ascii="Times New Roman" w:eastAsia="Times New Roman" w:hAnsi="Times New Roman" w:cs="Times New Roman"/>
@@ -224,48 +265,45 @@
           <w:lang w:eastAsia="uk-UA"/>
           <w14:ligatures w14:val="none"/>
         </w:rPr>
-        <w:t>Лабораторних та практичних робіт № (</w:t>
-      </w:r>
-      <w:r>
-        <w:rPr>
-          <w:rFonts w:ascii="Times New Roman" w:eastAsia="Times New Roman" w:hAnsi="Times New Roman" w:cs="Times New Roman"/>
-          <w:b/>
-          <w:bCs/>
+        <w:t>про виконання лабораторних та практичних робіт блоку № 1</w:t>
+      </w:r>
+    </w:p>
+    <w:p>
+      <w:pPr>
+        <w:spacing w:after="0" w:line="240" w:lineRule="auto"/>
+        <w:jc w:val="center"/>
+        <w:rPr>
+          <w:rFonts w:ascii="Times New Roman" w:eastAsia="Times New Roman" w:hAnsi="Times New Roman" w:cs="Times New Roman"/>
+          <w:kern w:val="0"/>
+          <w:sz w:val="24"/>
+          <w:szCs w:val="24"/>
+          <w:lang w:eastAsia="uk-UA"/>
+          <w14:ligatures w14:val="none"/>
+        </w:rPr>
+      </w:pPr>
+      <w:r>
+        <w:rPr>
+          <w:rFonts w:ascii="Times New Roman" w:eastAsia="Times New Roman" w:hAnsi="Times New Roman" w:cs="Times New Roman"/>
           <w:color w:val="000000"/>
           <w:kern w:val="0"/>
           <w:sz w:val="28"/>
           <w:szCs w:val="28"/>
-          <w:lang w:val="en-US" w:eastAsia="uk-UA"/>
-          <w14:ligatures w14:val="none"/>
-        </w:rPr>
-        <w:t>1</w:t>
-      </w:r>
-      <w:r>
-        <w:rPr>
-          <w:rFonts w:ascii="Times New Roman" w:eastAsia="Times New Roman" w:hAnsi="Times New Roman" w:cs="Times New Roman"/>
-          <w:b/>
-          <w:bCs/>
-          <w:color w:val="000000"/>
-          <w:kern w:val="0"/>
-          <w:sz w:val="28"/>
-          <w:szCs w:val="28"/>
-          <w:lang w:eastAsia="uk-UA"/>
-          <w14:ligatures w14:val="none"/>
-        </w:rPr>
-        <w:t>)</w:t>
-      </w:r>
-    </w:p>
-    <w:p>
-      <w:pPr>
-        <w:spacing w:after="200" w:line="240" w:lineRule="auto"/>
+          <w:lang w:eastAsia="uk-UA"/>
+          <w14:ligatures w14:val="none"/>
+        </w:rPr>
+        <w:t>На тему:  «Розробка, програмування та код. Середовища для розробки.»</w:t>
+      </w:r>
+    </w:p>
+    <w:p>
+      <w:pPr>
+        <w:spacing w:after="0" w:line="240" w:lineRule="auto"/>
         <w:jc w:val="center"/>
         <w:rPr>
           <w:rFonts w:ascii="Times New Roman" w:eastAsia="Times New Roman" w:hAnsi="Times New Roman" w:cs="Times New Roman"/>
-          <w:color w:val="000000"/>
-          <w:kern w:val="0"/>
-          <w:sz w:val="28"/>
-          <w:szCs w:val="28"/>
-          <w:lang w:val="en-US" w:eastAsia="uk-UA"/>
+          <w:kern w:val="0"/>
+          <w:sz w:val="24"/>
+          <w:szCs w:val="24"/>
+          <w:lang w:eastAsia="uk-UA"/>
           <w14:ligatures w14:val="none"/>
         </w:rPr>
       </w:pPr>
@@ -300,8 +338,147 @@
     </w:p>
     <w:p>
       <w:pPr>
-        <w:spacing w:after="200" w:line="240" w:lineRule="auto"/>
+        <w:spacing w:after="0" w:line="240" w:lineRule="auto"/>
         <w:jc w:val="center"/>
+        <w:rPr>
+          <w:rFonts w:ascii="Times New Roman" w:eastAsia="Times New Roman" w:hAnsi="Times New Roman" w:cs="Times New Roman"/>
+          <w:kern w:val="0"/>
+          <w:sz w:val="24"/>
+          <w:szCs w:val="24"/>
+          <w:lang w:eastAsia="uk-UA"/>
+          <w14:ligatures w14:val="none"/>
+        </w:rPr>
+      </w:pPr>
+      <w:r>
+        <w:rPr>
+          <w:rFonts w:ascii="Times New Roman" w:eastAsia="Times New Roman" w:hAnsi="Times New Roman" w:cs="Times New Roman"/>
+          <w:color w:val="000000"/>
+          <w:kern w:val="0"/>
+          <w:sz w:val="28"/>
+          <w:szCs w:val="28"/>
+          <w:lang w:eastAsia="uk-UA"/>
+          <w14:ligatures w14:val="none"/>
+        </w:rPr>
+        <w:t>до:</w:t>
+      </w:r>
+    </w:p>
+    <w:p>
+      <w:pPr>
+        <w:spacing w:after="0" w:line="240" w:lineRule="auto"/>
+        <w:jc w:val="center"/>
+        <w:rPr>
+          <w:rFonts w:ascii="Times New Roman" w:eastAsia="Times New Roman" w:hAnsi="Times New Roman" w:cs="Times New Roman"/>
+          <w:kern w:val="0"/>
+          <w:sz w:val="24"/>
+          <w:szCs w:val="24"/>
+          <w:lang w:eastAsia="uk-UA"/>
+          <w14:ligatures w14:val="none"/>
+        </w:rPr>
+      </w:pPr>
+      <w:r>
+        <w:rPr>
+          <w:rFonts w:ascii="Times New Roman" w:eastAsia="Times New Roman" w:hAnsi="Times New Roman" w:cs="Times New Roman"/>
+          <w:color w:val="000000"/>
+          <w:kern w:val="0"/>
+          <w:sz w:val="28"/>
+          <w:szCs w:val="28"/>
+          <w:lang w:eastAsia="uk-UA"/>
+          <w14:ligatures w14:val="none"/>
+        </w:rPr>
+        <w:t>Практичних Робіт № 1</w:t>
+      </w:r>
+    </w:p>
+    <w:p>
+      <w:pPr>
+        <w:spacing w:after="240" w:line="240" w:lineRule="auto"/>
+        <w:rPr>
+          <w:rFonts w:ascii="Times New Roman" w:eastAsia="Times New Roman" w:hAnsi="Times New Roman" w:cs="Times New Roman"/>
+          <w:kern w:val="0"/>
+          <w:sz w:val="24"/>
+          <w:szCs w:val="24"/>
+          <w:lang w:eastAsia="uk-UA"/>
+          <w14:ligatures w14:val="none"/>
+        </w:rPr>
+      </w:pPr>
+      <w:r>
+        <w:rPr>
+          <w:rFonts w:ascii="Times New Roman" w:eastAsia="Times New Roman" w:hAnsi="Times New Roman" w:cs="Times New Roman"/>
+          <w:kern w:val="0"/>
+          <w:sz w:val="24"/>
+          <w:szCs w:val="24"/>
+          <w:lang w:eastAsia="uk-UA"/>
+          <w14:ligatures w14:val="none"/>
+        </w:rPr>
+        <w:br/>
+      </w:r>
+      <w:r>
+        <w:rPr>
+          <w:rFonts w:ascii="Times New Roman" w:eastAsia="Times New Roman" w:hAnsi="Times New Roman" w:cs="Times New Roman"/>
+          <w:kern w:val="0"/>
+          <w:sz w:val="24"/>
+          <w:szCs w:val="24"/>
+          <w:lang w:eastAsia="uk-UA"/>
+          <w14:ligatures w14:val="none"/>
+        </w:rPr>
+        <w:br/>
+      </w:r>
+      <w:r>
+        <w:rPr>
+          <w:rFonts w:ascii="Times New Roman" w:eastAsia="Times New Roman" w:hAnsi="Times New Roman" w:cs="Times New Roman"/>
+          <w:kern w:val="0"/>
+          <w:sz w:val="24"/>
+          <w:szCs w:val="24"/>
+          <w:lang w:eastAsia="uk-UA"/>
+          <w14:ligatures w14:val="none"/>
+        </w:rPr>
+        <w:br/>
+      </w:r>
+    </w:p>
+    <w:p>
+      <w:pPr>
+        <w:spacing w:after="240" w:line="240" w:lineRule="auto"/>
+        <w:rPr>
+          <w:rFonts w:ascii="Times New Roman" w:eastAsia="Times New Roman" w:hAnsi="Times New Roman" w:cs="Times New Roman"/>
+          <w:kern w:val="0"/>
+          <w:sz w:val="24"/>
+          <w:szCs w:val="24"/>
+          <w:lang w:eastAsia="uk-UA"/>
+          <w14:ligatures w14:val="none"/>
+        </w:rPr>
+      </w:pPr>
+    </w:p>
+    <w:p>
+      <w:pPr>
+        <w:spacing w:after="0" w:line="240" w:lineRule="auto"/>
+        <w:jc w:val="right"/>
+        <w:rPr>
+          <w:rFonts w:ascii="Times New Roman" w:eastAsia="Times New Roman" w:hAnsi="Times New Roman" w:cs="Times New Roman"/>
+          <w:kern w:val="0"/>
+          <w:sz w:val="24"/>
+          <w:szCs w:val="24"/>
+          <w:lang w:eastAsia="uk-UA"/>
+          <w14:ligatures w14:val="none"/>
+        </w:rPr>
+      </w:pPr>
+      <w:r>
+        <w:rPr>
+          <w:rFonts w:ascii="Times New Roman" w:eastAsia="Times New Roman" w:hAnsi="Times New Roman" w:cs="Times New Roman"/>
+          <w:b/>
+          <w:bCs/>
+          <w:color w:val="000000"/>
+          <w:kern w:val="0"/>
+          <w:sz w:val="28"/>
+          <w:szCs w:val="28"/>
+          <w:lang w:eastAsia="uk-UA"/>
+          <w14:ligatures w14:val="none"/>
+        </w:rPr>
+        <w:t>Виконав:</w:t>
+      </w:r>
+    </w:p>
+    <w:p>
+      <w:pPr>
+        <w:spacing w:after="0" w:line="240" w:lineRule="auto"/>
+        <w:jc w:val="right"/>
         <w:rPr>
           <w:rFonts w:ascii="Times New Roman" w:eastAsia="Times New Roman" w:hAnsi="Times New Roman" w:cs="Times New Roman"/>
           <w:kern w:val="0"/>
@@ -325,15 +502,23 @@
           <w:lang w:eastAsia="uk-UA"/>
           <w14:ligatures w14:val="none"/>
         </w:rPr>
-        <w:t>з розділу</w:t>
-      </w:r>
-      <w:r>
-        <w:rPr>
-          <w:rFonts w:ascii="Times New Roman" w:eastAsia="Times New Roman" w:hAnsi="Times New Roman" w:cs="Times New Roman"/>
-          <w:b/>
-          <w:bCs/>
-          <w:i/>
-          <w:iCs/>
+        <w:t> </w:t>
+      </w:r>
+      <w:r>
+        <w:rPr>
+          <w:rFonts w:ascii="Times New Roman" w:eastAsia="Times New Roman" w:hAnsi="Times New Roman" w:cs="Times New Roman"/>
+          <w:color w:val="000000"/>
+          <w:kern w:val="0"/>
+          <w:sz w:val="28"/>
+          <w:szCs w:val="28"/>
+          <w:lang w:eastAsia="uk-UA"/>
+          <w14:ligatures w14:val="none"/>
+        </w:rPr>
+        <w:t>Студент групи ШІ-</w:t>
+      </w:r>
+      <w:r>
+        <w:rPr>
+          <w:rFonts w:ascii="Times New Roman" w:eastAsia="Times New Roman" w:hAnsi="Times New Roman" w:cs="Times New Roman"/>
           <w:color w:val="000000"/>
           <w:kern w:val="0"/>
           <w:sz w:val="28"/>
@@ -341,147 +526,7 @@
           <w:lang w:val="en-US" w:eastAsia="uk-UA"/>
           <w14:ligatures w14:val="none"/>
         </w:rPr>
-        <w:t>:</w:t>
-      </w:r>
-      <w:r>
-        <w:rPr>
-          <w:rFonts w:ascii="Times New Roman" w:eastAsia="Times New Roman" w:hAnsi="Times New Roman" w:cs="Times New Roman"/>
-          <w:b/>
-          <w:bCs/>
-          <w:i/>
-          <w:iCs/>
-          <w:color w:val="000000"/>
-          <w:kern w:val="0"/>
-          <w:sz w:val="28"/>
-          <w:szCs w:val="28"/>
-          <w:lang w:eastAsia="uk-UA"/>
-          <w14:ligatures w14:val="none"/>
-        </w:rPr>
-        <w:t xml:space="preserve"> </w:t>
-      </w:r>
-      <w:r>
-        <w:rPr>
-          <w:rFonts w:ascii="Times New Roman" w:hAnsi="Times New Roman" w:cs="Times New Roman"/>
-          <w:sz w:val="28"/>
-          <w:szCs w:val="28"/>
-        </w:rPr>
-        <w:t>«</w:t>
-      </w:r>
-      <w:proofErr w:type="spellStart"/>
-      <w:r>
-        <w:rPr>
-          <w:rFonts w:ascii="Times New Roman" w:hAnsi="Times New Roman" w:cs="Times New Roman"/>
-          <w:sz w:val="28"/>
-          <w:szCs w:val="28"/>
-        </w:rPr>
-        <w:t>Epic</w:t>
-      </w:r>
-      <w:proofErr w:type="spellEnd"/>
-      <w:r>
-        <w:rPr>
-          <w:rFonts w:ascii="Times New Roman" w:hAnsi="Times New Roman" w:cs="Times New Roman"/>
-          <w:sz w:val="28"/>
-          <w:szCs w:val="28"/>
-        </w:rPr>
-        <w:t xml:space="preserve"> 1. Вступ до Розробки: Налаштування та Використання Середовища»</w:t>
-      </w:r>
-    </w:p>
-    <w:p>
-      <w:pPr>
-        <w:spacing w:after="240" w:line="240" w:lineRule="auto"/>
-        <w:rPr>
-          <w:rFonts w:ascii="Times New Roman" w:eastAsia="Times New Roman" w:hAnsi="Times New Roman" w:cs="Times New Roman"/>
-          <w:kern w:val="0"/>
-          <w:sz w:val="24"/>
-          <w:szCs w:val="24"/>
-          <w:lang w:eastAsia="uk-UA"/>
-          <w14:ligatures w14:val="none"/>
-        </w:rPr>
-      </w:pPr>
-    </w:p>
-    <w:p>
-      <w:pPr>
-        <w:spacing w:after="200" w:line="240" w:lineRule="auto"/>
-        <w:jc w:val="right"/>
-        <w:rPr>
-          <w:rFonts w:ascii="Times New Roman" w:eastAsia="Times New Roman" w:hAnsi="Times New Roman" w:cs="Times New Roman"/>
-          <w:kern w:val="0"/>
-          <w:sz w:val="24"/>
-          <w:szCs w:val="24"/>
-          <w:lang w:eastAsia="uk-UA"/>
-          <w14:ligatures w14:val="none"/>
-        </w:rPr>
-      </w:pPr>
-      <w:r>
-        <w:rPr>
-          <w:rFonts w:ascii="Times New Roman" w:eastAsia="Times New Roman" w:hAnsi="Times New Roman" w:cs="Times New Roman"/>
-          <w:b/>
-          <w:bCs/>
-          <w:i/>
-          <w:iCs/>
-          <w:color w:val="000000"/>
-          <w:kern w:val="0"/>
-          <w:sz w:val="28"/>
-          <w:szCs w:val="28"/>
-          <w:lang w:eastAsia="uk-UA"/>
-          <w14:ligatures w14:val="none"/>
-        </w:rPr>
-        <w:t>Виконав:</w:t>
-      </w:r>
-    </w:p>
-    <w:p>
-      <w:pPr>
-        <w:spacing w:after="200" w:line="240" w:lineRule="auto"/>
-        <w:jc w:val="right"/>
-        <w:rPr>
-          <w:rFonts w:ascii="Times New Roman" w:eastAsia="Times New Roman" w:hAnsi="Times New Roman" w:cs="Times New Roman"/>
-          <w:color w:val="000000"/>
-          <w:kern w:val="0"/>
-          <w:sz w:val="28"/>
-          <w:szCs w:val="28"/>
-          <w:lang w:eastAsia="uk-UA"/>
-          <w14:ligatures w14:val="none"/>
-        </w:rPr>
-      </w:pPr>
-      <w:r>
-        <w:rPr>
-          <w:rFonts w:ascii="Times New Roman" w:eastAsia="Times New Roman" w:hAnsi="Times New Roman" w:cs="Times New Roman"/>
-          <w:b/>
-          <w:bCs/>
-          <w:i/>
-          <w:iCs/>
-          <w:color w:val="000000"/>
-          <w:kern w:val="0"/>
-          <w:sz w:val="28"/>
-          <w:szCs w:val="28"/>
-          <w:lang w:eastAsia="uk-UA"/>
-          <w14:ligatures w14:val="none"/>
-        </w:rPr>
-        <w:t> </w:t>
-      </w:r>
-      <w:r>
-        <w:rPr>
-          <w:rFonts w:ascii="Times New Roman" w:eastAsia="Times New Roman" w:hAnsi="Times New Roman" w:cs="Times New Roman"/>
-          <w:color w:val="000000"/>
-          <w:kern w:val="0"/>
-          <w:sz w:val="28"/>
-          <w:szCs w:val="28"/>
-          <w:lang w:eastAsia="uk-UA"/>
-          <w14:ligatures w14:val="none"/>
-        </w:rPr>
-        <w:t xml:space="preserve">студент групи </w:t>
-      </w:r>
-      <w:r>
-        <w:rPr>
-          <w:rFonts w:ascii="Times New Roman" w:eastAsia="Times New Roman" w:hAnsi="Times New Roman" w:cs="Times New Roman"/>
-          <w:color w:val="000000"/>
-          <w:kern w:val="0"/>
-          <w:sz w:val="28"/>
-          <w:szCs w:val="28"/>
-          <w:lang w:eastAsia="uk-UA"/>
-          <w14:ligatures w14:val="none"/>
-        </w:rPr>
-        <w:t>ШІ-14</w:t>
+        <w:t>14</w:t>
       </w:r>
     </w:p>
     <w:p>
@@ -558,38 +603,6 @@
           <w:kern w:val="0"/>
           <w:sz w:val="24"/>
           <w:szCs w:val="24"/>
-          <w:lang w:eastAsia="uk-UA"/>
-          <w14:ligatures w14:val="none"/>
-        </w:rPr>
-      </w:pPr>
-    </w:p>
-    <w:p>
-      <w:pPr>
-        <w:spacing w:after="200" w:line="240" w:lineRule="auto"/>
-        <w:rPr>
-          <w:rFonts w:ascii="Times New Roman" w:eastAsia="Times New Roman" w:hAnsi="Times New Roman" w:cs="Times New Roman"/>
-          <w:b/>
-          <w:bCs/>
-          <w:color w:val="000000"/>
-          <w:kern w:val="36"/>
-          <w:sz w:val="32"/>
-          <w:szCs w:val="32"/>
-          <w:lang w:eastAsia="uk-UA"/>
-          <w14:ligatures w14:val="none"/>
-        </w:rPr>
-      </w:pPr>
-    </w:p>
-    <w:p>
-      <w:pPr>
-        <w:spacing w:after="200" w:line="240" w:lineRule="auto"/>
-        <w:rPr>
-          <w:rFonts w:ascii="Times New Roman" w:eastAsia="Times New Roman" w:hAnsi="Times New Roman" w:cs="Times New Roman"/>
-          <w:b/>
-          <w:bCs/>
-          <w:color w:val="000000"/>
-          <w:kern w:val="36"/>
-          <w:sz w:val="32"/>
-          <w:szCs w:val="32"/>
           <w:lang w:eastAsia="uk-UA"/>
           <w14:ligatures w14:val="none"/>
         </w:rPr>
@@ -701,6 +714,7 @@
           <w:lang w:eastAsia="uk-UA"/>
           <w14:ligatures w14:val="none"/>
         </w:rPr>
+        <w:lastRenderedPageBreak/>
         <w:t>Тема роботи:</w:t>
       </w:r>
     </w:p>
@@ -3015,7 +3029,7 @@
           <w14:ligatures w14:val="none"/>
         </w:rPr>
       </w:pPr>
-      <w:hyperlink r:id="rId7" w:history="1">
+      <w:hyperlink r:id="rId9" w:history="1">
         <w:r>
           <w:rPr>
             <w:rStyle w:val="a4"/>
@@ -3588,7 +3602,7 @@
         </w:rPr>
         <w:t xml:space="preserve"> </w:t>
       </w:r>
-      <w:hyperlink r:id="rId8" w:history="1">
+      <w:hyperlink r:id="rId10" w:history="1">
         <w:r>
           <w:rPr>
             <w:rStyle w:val="a4"/>
@@ -3618,7 +3632,7 @@
           <w14:ligatures w14:val="none"/>
         </w:rPr>
       </w:pPr>
-      <w:hyperlink r:id="rId9" w:history="1">
+      <w:hyperlink r:id="rId11" w:history="1">
         <w:r>
           <w:rPr>
             <w:rStyle w:val="a4"/>
@@ -3689,6 +3703,7 @@
           <w:lang w:val="en-US" w:eastAsia="uk-UA"/>
           <w14:ligatures w14:val="none"/>
         </w:rPr>
+        <w:lastRenderedPageBreak/>
         <w:t xml:space="preserve">Linux </w:t>
       </w:r>
       <w:r>
@@ -3976,7 +3991,7 @@
         </w:rPr>
         <w:t xml:space="preserve"> </w:t>
       </w:r>
-      <w:hyperlink r:id="rId10" w:history="1">
+      <w:hyperlink r:id="rId12" w:history="1">
         <w:r>
           <w:rPr>
             <w:rStyle w:val="a4"/>
@@ -4007,7 +4022,7 @@
           <w14:ligatures w14:val="none"/>
         </w:rPr>
       </w:pPr>
-      <w:hyperlink r:id="rId11" w:history="1">
+      <w:hyperlink r:id="rId13" w:history="1">
         <w:r>
           <w:rPr>
             <w:rStyle w:val="a4"/>
@@ -4691,7 +4706,7 @@
         </w:rPr>
         <w:t xml:space="preserve">о </w:t>
       </w:r>
-      <w:hyperlink r:id="rId12" w:history="1">
+      <w:hyperlink r:id="rId14" w:history="1">
         <w:r>
           <w:rPr>
             <w:rStyle w:val="a4"/>
@@ -5023,7 +5038,7 @@
         </w:rPr>
         <w:t xml:space="preserve"> </w:t>
       </w:r>
-      <w:hyperlink r:id="rId13" w:history="1">
+      <w:hyperlink r:id="rId15" w:history="1">
         <w:r>
           <w:rPr>
             <w:rStyle w:val="a4"/>
@@ -5745,7 +5760,7 @@
         </w:rPr>
         <w:t xml:space="preserve"> </w:t>
       </w:r>
-      <w:hyperlink r:id="rId14" w:history="1">
+      <w:hyperlink r:id="rId16" w:history="1">
         <w:r>
           <w:rPr>
             <w:rStyle w:val="a4"/>
@@ -6112,7 +6127,7 @@
         </w:rPr>
         <w:t>Курс.</w:t>
       </w:r>
-      <w:hyperlink r:id="rId15" w:history="1">
+      <w:hyperlink r:id="rId17" w:history="1">
         <w:r>
           <w:rPr>
             <w:rStyle w:val="a4"/>
@@ -6256,7 +6271,6 @@
           <w:lang w:eastAsia="uk-UA"/>
           <w14:ligatures w14:val="none"/>
         </w:rPr>
-        <w:lastRenderedPageBreak/>
         <w:t>Виконання роботи:</w:t>
       </w:r>
     </w:p>
@@ -6293,6 +6307,7 @@
           <w:lang w:eastAsia="uk-UA"/>
           <w14:ligatures w14:val="none"/>
         </w:rPr>
+        <w:lastRenderedPageBreak/>
         <w:t>Опрацювання завдання та вимог до програм та середовища: </w:t>
       </w:r>
     </w:p>
@@ -7213,7 +7228,7 @@
                     </pic:cNvPicPr>
                   </pic:nvPicPr>
                   <pic:blipFill>
-                    <a:blip r:embed="rId16">
+                    <a:blip r:embed="rId18">
                       <a:extLst>
                         <a:ext uri="{28A0092B-C50C-407E-A947-70E740481C1C}">
                           <a14:useLocalDpi xmlns:a14="http://schemas.microsoft.com/office/drawing/2010/main" val="0"/>
@@ -7470,7 +7485,7 @@
                     </pic:cNvPicPr>
                   </pic:nvPicPr>
                   <pic:blipFill>
-                    <a:blip r:embed="rId17" cstate="print">
+                    <a:blip r:embed="rId19" cstate="print">
                       <a:extLst>
                         <a:ext uri="{28A0092B-C50C-407E-A947-70E740481C1C}">
                           <a14:useLocalDpi xmlns:a14="http://schemas.microsoft.com/office/drawing/2010/main" val="0"/>
@@ -7754,7 +7769,7 @@
                     </pic:cNvPicPr>
                   </pic:nvPicPr>
                   <pic:blipFill>
-                    <a:blip r:embed="rId18" cstate="print">
+                    <a:blip r:embed="rId20" cstate="print">
                       <a:extLst>
                         <a:ext uri="{28A0092B-C50C-407E-A947-70E740481C1C}">
                           <a14:useLocalDpi xmlns:a14="http://schemas.microsoft.com/office/drawing/2010/main" val="0"/>
@@ -7827,7 +7842,7 @@
                     </pic:cNvPicPr>
                   </pic:nvPicPr>
                   <pic:blipFill>
-                    <a:blip r:embed="rId19" cstate="print">
+                    <a:blip r:embed="rId21" cstate="print">
                       <a:extLst>
                         <a:ext uri="{28A0092B-C50C-407E-A947-70E740481C1C}">
                           <a14:useLocalDpi xmlns:a14="http://schemas.microsoft.com/office/drawing/2010/main" val="0"/>
@@ -8058,7 +8073,7 @@
                     </pic:cNvPicPr>
                   </pic:nvPicPr>
                   <pic:blipFill>
-                    <a:blip r:embed="rId20" cstate="print">
+                    <a:blip r:embed="rId22" cstate="print">
                       <a:extLst>
                         <a:ext uri="{28A0092B-C50C-407E-A947-70E740481C1C}">
                           <a14:useLocalDpi xmlns:a14="http://schemas.microsoft.com/office/drawing/2010/main" val="0"/>
@@ -8279,7 +8294,7 @@
                     </pic:cNvPicPr>
                   </pic:nvPicPr>
                   <pic:blipFill>
-                    <a:blip r:embed="rId21" cstate="print">
+                    <a:blip r:embed="rId23" cstate="print">
                       <a:extLst>
                         <a:ext uri="{28A0092B-C50C-407E-A947-70E740481C1C}">
                           <a14:useLocalDpi xmlns:a14="http://schemas.microsoft.com/office/drawing/2010/main" val="0"/>
@@ -8567,7 +8582,7 @@
                     </pic:cNvPicPr>
                   </pic:nvPicPr>
                   <pic:blipFill>
-                    <a:blip r:embed="rId22">
+                    <a:blip r:embed="rId24">
                       <a:extLst>
                         <a:ext uri="{28A0092B-C50C-407E-A947-70E740481C1C}">
                           <a14:useLocalDpi xmlns:a14="http://schemas.microsoft.com/office/drawing/2010/main" val="0"/>
@@ -8793,7 +8808,7 @@
                     </pic:cNvPicPr>
                   </pic:nvPicPr>
                   <pic:blipFill>
-                    <a:blip r:embed="rId23" cstate="print">
+                    <a:blip r:embed="rId25" cstate="print">
                       <a:extLst>
                         <a:ext uri="{28A0092B-C50C-407E-A947-70E740481C1C}">
                           <a14:useLocalDpi xmlns:a14="http://schemas.microsoft.com/office/drawing/2010/main" val="0"/>
@@ -8918,6 +8933,7 @@
         <w:rPr>
           <w:color w:val="000000"/>
         </w:rPr>
+        <w:lastRenderedPageBreak/>
         <w:t xml:space="preserve">Завдання </w:t>
       </w:r>
       <w:r>
@@ -9158,7 +9174,6 @@
           <w:sz w:val="22"/>
           <w:szCs w:val="22"/>
         </w:rPr>
-        <w:lastRenderedPageBreak/>
         <w:drawing>
           <wp:inline distT="0" distB="0" distL="0" distR="0" wp14:anchorId="43B12785" wp14:editId="7576329F">
             <wp:extent cx="5478780" cy="3268043"/>
@@ -9177,7 +9192,7 @@
                     </pic:cNvPicPr>
                   </pic:nvPicPr>
                   <pic:blipFill>
-                    <a:blip r:embed="rId24" cstate="print">
+                    <a:blip r:embed="rId26" cstate="print">
                       <a:extLst>
                         <a:ext uri="{28A0092B-C50C-407E-A947-70E740481C1C}">
                           <a14:useLocalDpi xmlns:a14="http://schemas.microsoft.com/office/drawing/2010/main" val="0"/>
@@ -9249,7 +9264,7 @@
                     </pic:cNvPicPr>
                   </pic:nvPicPr>
                   <pic:blipFill>
-                    <a:blip r:embed="rId25">
+                    <a:blip r:embed="rId27">
                       <a:extLst>
                         <a:ext uri="{28A0092B-C50C-407E-A947-70E740481C1C}">
                           <a14:useLocalDpi xmlns:a14="http://schemas.microsoft.com/office/drawing/2010/main" val="0"/>
@@ -9373,7 +9388,7 @@
                     <pic:cNvPicPr/>
                   </pic:nvPicPr>
                   <pic:blipFill>
-                    <a:blip r:embed="rId26"/>
+                    <a:blip r:embed="rId28"/>
                     <a:stretch>
                       <a:fillRect/>
                     </a:stretch>
@@ -13992,7 +14007,7 @@
                     <pic:cNvPicPr/>
                   </pic:nvPicPr>
                   <pic:blipFill>
-                    <a:blip r:embed="rId27"/>
+                    <a:blip r:embed="rId29"/>
                     <a:stretch>
                       <a:fillRect/>
                     </a:stretch>
@@ -15767,6 +15782,7 @@
           <w:lang w:eastAsia="uk-UA"/>
           <w14:ligatures w14:val="none"/>
         </w:rPr>
+        <w:lastRenderedPageBreak/>
         <w:t>5.</w:t>
       </w:r>
       <w:r>
@@ -15807,7 +15823,6 @@
           <w:lang w:eastAsia="uk-UA"/>
           <w14:ligatures w14:val="none"/>
         </w:rPr>
-        <w:lastRenderedPageBreak/>
         <w:t xml:space="preserve">Завдання </w:t>
       </w:r>
       <w:r>
@@ -15979,7 +15994,7 @@
                     <pic:cNvPicPr/>
                   </pic:nvPicPr>
                   <pic:blipFill>
-                    <a:blip r:embed="rId28"/>
+                    <a:blip r:embed="rId30"/>
                     <a:stretch>
                       <a:fillRect/>
                     </a:stretch>
@@ -16050,7 +16065,7 @@
         <w:spacing w:before="240" w:after="0" w:line="240" w:lineRule="auto"/>
         <w:outlineLvl w:val="0"/>
       </w:pPr>
-      <w:hyperlink r:id="rId29" w:history="1">
+      <w:hyperlink r:id="rId31" w:history="1">
         <w:r>
           <w:rPr>
             <w:rStyle w:val="a4"/>
@@ -16230,6 +16245,7 @@
       </w:r>
     </w:p>
     <w:sectPr>
+      <w:footerReference w:type="default" r:id="rId32"/>
       <w:pgSz w:w="11906" w:h="16838"/>
       <w:pgMar w:top="850" w:right="850" w:bottom="850" w:left="1417" w:header="708" w:footer="708" w:gutter="0"/>
       <w:cols w:space="708"/>
@@ -16237,6 +16253,70 @@
     </w:sectPr>
   </w:body>
 </w:document>
+</file>
+
+<file path=word/endnotes.xml><?xml version="1.0" encoding="utf-8"?>
+<w:endnotes xmlns:wpc="http://schemas.microsoft.com/office/word/2010/wordprocessingCanvas" xmlns:cx="http://schemas.microsoft.com/office/drawing/2014/chartex" xmlns:cx1="http://schemas.microsoft.com/office/drawing/2015/9/8/chartex" xmlns:cx2="http://schemas.microsoft.com/office/drawing/2015/10/21/chartex" xmlns:cx3="http://schemas.microsoft.com/office/drawing/2016/5/9/chartex" xmlns:cx4="http://schemas.microsoft.com/office/drawing/2016/5/10/chartex" xmlns:cx5="http://schemas.microsoft.com/office/drawing/2016/5/11/chartex" xmlns:cx6="http://schemas.microsoft.com/office/drawing/2016/5/12/chartex" xmlns:cx7="http://schemas.microsoft.com/office/drawing/2016/5/13/chartex" xmlns:cx8="http://schemas.microsoft.com/office/drawing/2016/5/14/chartex" xmlns:mc="http://schemas.openxmlformats.org/markup-compatibility/2006" xmlns:aink="http://schemas.microsoft.com/office/drawing/2016/ink" xmlns:am3d="http://schemas.microsoft.com/office/drawing/2017/model3d" xmlns:o="urn:schemas-microsoft-com:office:office" xmlns:oel="http://schemas.microsoft.com/office/2019/extlst" xmlns:r="http://schemas.openxmlformats.org/officeDocument/2006/relationships" xmlns:m="http://schemas.openxmlformats.org/officeDocument/2006/math" xmlns:v="urn:schemas-microsoft-com:vml" xmlns:wp14="http://schemas.microsoft.com/office/word/2010/wordprocessingDrawing" xmlns:wp="http://schemas.openxmlformats.org/drawingml/2006/wordprocessingDrawing" xmlns:w10="urn:schemas-microsoft-com:office:word" xmlns:w="http://schemas.openxmlformats.org/wordprocessingml/2006/main" xmlns:w14="http://schemas.microsoft.com/office/word/2010/wordml" xmlns:w15="http://schemas.microsoft.com/office/word/2012/wordml" xmlns:w16cex="http://schemas.microsoft.com/office/word/2018/wordml/cex" xmlns:w16cid="http://schemas.microsoft.com/office/word/2016/wordml/cid" xmlns:w16="http://schemas.microsoft.com/office/word/2018/wordml" xmlns:w16sdtdh="http://schemas.microsoft.com/office/word/2020/wordml/sdtdatahash" xmlns:w16se="http://schemas.microsoft.com/office/word/2015/wordml/symex" xmlns:wpg="http://schemas.microsoft.com/office/word/2010/wordprocessingGroup" xmlns:wpi="http://schemas.microsoft.com/office/word/2010/wordprocessingInk" xmlns:wne="http://schemas.microsoft.com/office/word/2006/wordml" xmlns:wps="http://schemas.microsoft.com/office/word/2010/wordprocessingShape" mc:Ignorable="w14 w15 w16se w16cid w16 w16cex w16sdtdh wp14">
+  <w:endnote w:type="separator" w:id="-1">
+    <w:p>
+      <w:pPr>
+        <w:spacing w:after="0" w:line="240" w:lineRule="auto"/>
+      </w:pPr>
+      <w:r>
+        <w:separator/>
+      </w:r>
+    </w:p>
+  </w:endnote>
+  <w:endnote w:type="continuationSeparator" w:id="0">
+    <w:p>
+      <w:pPr>
+        <w:spacing w:after="0" w:line="240" w:lineRule="auto"/>
+      </w:pPr>
+      <w:r>
+        <w:continuationSeparator/>
+      </w:r>
+    </w:p>
+  </w:endnote>
+</w:endnotes>
+</file>
+
+<file path=word/footer1.xml><?xml version="1.0" encoding="utf-8"?>
+<w:ftr xmlns:wpc="http://schemas.microsoft.com/office/word/2010/wordprocessingCanvas" xmlns:cx="http://schemas.microsoft.com/office/drawing/2014/chartex" xmlns:cx1="http://schemas.microsoft.com/office/drawing/2015/9/8/chartex" xmlns:cx2="http://schemas.microsoft.com/office/drawing/2015/10/21/chartex" xmlns:cx3="http://schemas.microsoft.com/office/drawing/2016/5/9/chartex" xmlns:cx4="http://schemas.microsoft.com/office/drawing/2016/5/10/chartex" xmlns:cx5="http://schemas.microsoft.com/office/drawing/2016/5/11/chartex" xmlns:cx6="http://schemas.microsoft.com/office/drawing/2016/5/12/chartex" xmlns:cx7="http://schemas.microsoft.com/office/drawing/2016/5/13/chartex" xmlns:cx8="http://schemas.microsoft.com/office/drawing/2016/5/14/chartex" xmlns:mc="http://schemas.openxmlformats.org/markup-compatibility/2006" xmlns:aink="http://schemas.microsoft.com/office/drawing/2016/ink" xmlns:am3d="http://schemas.microsoft.com/office/drawing/2017/model3d" xmlns:o="urn:schemas-microsoft-com:office:office" xmlns:oel="http://schemas.microsoft.com/office/2019/extlst" xmlns:r="http://schemas.openxmlformats.org/officeDocument/2006/relationships" xmlns:m="http://schemas.openxmlformats.org/officeDocument/2006/math" xmlns:v="urn:schemas-microsoft-com:vml" xmlns:wp14="http://schemas.microsoft.com/office/word/2010/wordprocessingDrawing" xmlns:wp="http://schemas.openxmlformats.org/drawingml/2006/wordprocessingDrawing" xmlns:w10="urn:schemas-microsoft-com:office:word" xmlns:w="http://schemas.openxmlformats.org/wordprocessingml/2006/main" xmlns:w14="http://schemas.microsoft.com/office/word/2010/wordml" xmlns:w15="http://schemas.microsoft.com/office/word/2012/wordml" xmlns:w16cex="http://schemas.microsoft.com/office/word/2018/wordml/cex" xmlns:w16cid="http://schemas.microsoft.com/office/word/2016/wordml/cid" xmlns:w16="http://schemas.microsoft.com/office/word/2018/wordml" xmlns:w16sdtdh="http://schemas.microsoft.com/office/word/2020/wordml/sdtdatahash" xmlns:w16se="http://schemas.microsoft.com/office/word/2015/wordml/symex" xmlns:wpg="http://schemas.microsoft.com/office/word/2010/wordprocessingGroup" xmlns:wpi="http://schemas.microsoft.com/office/word/2010/wordprocessingInk" xmlns:wne="http://schemas.microsoft.com/office/word/2006/wordml" xmlns:wps="http://schemas.microsoft.com/office/word/2010/wordprocessingShape" mc:Ignorable="w14 w15 w16se w16cid w16 w16cex w16sdtdh wp14">
+  <w:p>
+    <w:pPr>
+      <w:pStyle w:val="ab"/>
+      <w:jc w:val="center"/>
+    </w:pPr>
+    <w:r>
+      <w:t>Львів 2023</w:t>
+    </w:r>
+  </w:p>
+</w:ftr>
+</file>
+
+<file path=word/footnotes.xml><?xml version="1.0" encoding="utf-8"?>
+<w:footnotes xmlns:wpc="http://schemas.microsoft.com/office/word/2010/wordprocessingCanvas" xmlns:cx="http://schemas.microsoft.com/office/drawing/2014/chartex" xmlns:cx1="http://schemas.microsoft.com/office/drawing/2015/9/8/chartex" xmlns:cx2="http://schemas.microsoft.com/office/drawing/2015/10/21/chartex" xmlns:cx3="http://schemas.microsoft.com/office/drawing/2016/5/9/chartex" xmlns:cx4="http://schemas.microsoft.com/office/drawing/2016/5/10/chartex" xmlns:cx5="http://schemas.microsoft.com/office/drawing/2016/5/11/chartex" xmlns:cx6="http://schemas.microsoft.com/office/drawing/2016/5/12/chartex" xmlns:cx7="http://schemas.microsoft.com/office/drawing/2016/5/13/chartex" xmlns:cx8="http://schemas.microsoft.com/office/drawing/2016/5/14/chartex" xmlns:mc="http://schemas.openxmlformats.org/markup-compatibility/2006" xmlns:aink="http://schemas.microsoft.com/office/drawing/2016/ink" xmlns:am3d="http://schemas.microsoft.com/office/drawing/2017/model3d" xmlns:o="urn:schemas-microsoft-com:office:office" xmlns:oel="http://schemas.microsoft.com/office/2019/extlst" xmlns:r="http://schemas.openxmlformats.org/officeDocument/2006/relationships" xmlns:m="http://schemas.openxmlformats.org/officeDocument/2006/math" xmlns:v="urn:schemas-microsoft-com:vml" xmlns:wp14="http://schemas.microsoft.com/office/word/2010/wordprocessingDrawing" xmlns:wp="http://schemas.openxmlformats.org/drawingml/2006/wordprocessingDrawing" xmlns:w10="urn:schemas-microsoft-com:office:word" xmlns:w="http://schemas.openxmlformats.org/wordprocessingml/2006/main" xmlns:w14="http://schemas.microsoft.com/office/word/2010/wordml" xmlns:w15="http://schemas.microsoft.com/office/word/2012/wordml" xmlns:w16cex="http://schemas.microsoft.com/office/word/2018/wordml/cex" xmlns:w16cid="http://schemas.microsoft.com/office/word/2016/wordml/cid" xmlns:w16="http://schemas.microsoft.com/office/word/2018/wordml" xmlns:w16sdtdh="http://schemas.microsoft.com/office/word/2020/wordml/sdtdatahash" xmlns:w16se="http://schemas.microsoft.com/office/word/2015/wordml/symex" xmlns:wpg="http://schemas.microsoft.com/office/word/2010/wordprocessingGroup" xmlns:wpi="http://schemas.microsoft.com/office/word/2010/wordprocessingInk" xmlns:wne="http://schemas.microsoft.com/office/word/2006/wordml" xmlns:wps="http://schemas.microsoft.com/office/word/2010/wordprocessingShape" mc:Ignorable="w14 w15 w16se w16cid w16 w16cex w16sdtdh wp14">
+  <w:footnote w:type="separator" w:id="-1">
+    <w:p>
+      <w:pPr>
+        <w:spacing w:after="0" w:line="240" w:lineRule="auto"/>
+      </w:pPr>
+      <w:r>
+        <w:separator/>
+      </w:r>
+    </w:p>
+  </w:footnote>
+  <w:footnote w:type="continuationSeparator" w:id="0">
+    <w:p>
+      <w:pPr>
+        <w:spacing w:after="0" w:line="240" w:lineRule="auto"/>
+      </w:pPr>
+      <w:r>
+        <w:continuationSeparator/>
+      </w:r>
+    </w:p>
+  </w:footnote>
+</w:footnotes>
 </file>
 
 <file path=word/numbering.xml><?xml version="1.0" encoding="utf-8"?>
@@ -22635,6 +22715,50 @@
       <w:szCs w:val="18"/>
     </w:rPr>
   </w:style>
+  <w:style w:type="paragraph" w:styleId="a9">
+    <w:name w:val="header"/>
+    <w:basedOn w:val="a"/>
+    <w:link w:val="aa"/>
+    <w:uiPriority w:val="99"/>
+    <w:unhideWhenUsed/>
+    <w:rsid w:val="00B62EC8"/>
+    <w:pPr>
+      <w:tabs>
+        <w:tab w:val="center" w:pos="4819"/>
+        <w:tab w:val="right" w:pos="9639"/>
+      </w:tabs>
+      <w:spacing w:after="0" w:line="240" w:lineRule="auto"/>
+    </w:pPr>
+  </w:style>
+  <w:style w:type="character" w:customStyle="1" w:styleId="aa">
+    <w:name w:val="Верхній колонтитул Знак"/>
+    <w:basedOn w:val="a0"/>
+    <w:link w:val="a9"/>
+    <w:uiPriority w:val="99"/>
+    <w:rsid w:val="00B62EC8"/>
+  </w:style>
+  <w:style w:type="paragraph" w:styleId="ab">
+    <w:name w:val="footer"/>
+    <w:basedOn w:val="a"/>
+    <w:link w:val="ac"/>
+    <w:uiPriority w:val="99"/>
+    <w:unhideWhenUsed/>
+    <w:rsid w:val="00B62EC8"/>
+    <w:pPr>
+      <w:tabs>
+        <w:tab w:val="center" w:pos="4819"/>
+        <w:tab w:val="right" w:pos="9639"/>
+      </w:tabs>
+      <w:spacing w:after="0" w:line="240" w:lineRule="auto"/>
+    </w:pPr>
+  </w:style>
+  <w:style w:type="character" w:customStyle="1" w:styleId="ac">
+    <w:name w:val="Нижній колонтитул Знак"/>
+    <w:basedOn w:val="a0"/>
+    <w:link w:val="ab"/>
+    <w:uiPriority w:val="99"/>
+    <w:rsid w:val="00B62EC8"/>
+  </w:style>
 </w:styles>
 </file>
 

</xml_diff>